<commit_message>
Added note about loading database files.
</commit_message>
<xml_diff>
--- a/Appendix D.docx
+++ b/Appendix D.docx
@@ -1473,6 +1473,29 @@
         <w:spacing w:after="0"/>
       </w:pPr>
       <w:r>
+        <w:t>Files with the extension “.</w:t>
+      </w:r>
+      <w:proofErr w:type="spellStart"/>
+      <w:r>
+        <w:t>db</w:t>
+      </w:r>
+      <w:proofErr w:type="spellEnd"/>
+      <w:r>
+        <w:t>” will be loaded into the /databases/ directory.</w:t>
+      </w:r>
+      <w:bookmarkStart w:id="7" w:name="_GoBack"/>
+      <w:bookmarkEnd w:id="7"/>
+    </w:p>
+    <w:p>
+      <w:pPr>
+        <w:spacing w:after="0"/>
+      </w:pPr>
+    </w:p>
+    <w:p>
+      <w:pPr>
+        <w:spacing w:after="0"/>
+      </w:pPr>
+      <w:r>
         <w:t>Save the changes to Basic.java.</w:t>
       </w:r>
     </w:p>
@@ -1502,6 +1525,7 @@
         <w:rPr>
           <w:noProof/>
         </w:rPr>
+        <w:lastRenderedPageBreak/>
         <w:drawing>
           <wp:inline distT="0" distB="0" distL="0" distR="0" wp14:anchorId="14A87E53" wp14:editId="1F02EEF3">
             <wp:extent cx="4461391" cy="2220686"/>
@@ -1547,7 +1571,6 @@
     </w:p>
     <w:p>
       <w:r>
-        <w:lastRenderedPageBreak/>
         <w:t xml:space="preserve">Change: </w:t>
       </w:r>
       <w:r>
@@ -1827,6 +1850,7 @@
       </w:pPr>
       <w:proofErr w:type="gramStart"/>
       <w:r>
+        <w:lastRenderedPageBreak/>
         <w:t>browse</w:t>
       </w:r>
       <w:proofErr w:type="gramEnd"/>
@@ -1901,7 +1925,6 @@
     </w:p>
     <w:p>
       <w:r>
-        <w:lastRenderedPageBreak/>
         <w:t>Start over with a new copy of Basic.zip but use names and information particular to your application and then continue below.</w:t>
       </w:r>
     </w:p>
@@ -1909,7 +1932,7 @@
       <w:pPr>
         <w:pStyle w:val="Heading2"/>
       </w:pPr>
-      <w:bookmarkStart w:id="7" w:name="_Toc340325586"/>
+      <w:bookmarkStart w:id="8" w:name="_Toc340325586"/>
       <w:r>
         <w:t xml:space="preserve">Installing A BASIC! Program </w:t>
       </w:r>
@@ -1921,7 +1944,7 @@
       <w:r>
         <w:t xml:space="preserve"> the Application</w:t>
       </w:r>
-      <w:bookmarkEnd w:id="7"/>
+      <w:bookmarkEnd w:id="8"/>
     </w:p>
     <w:p>
       <w:pPr>
@@ -2042,6 +2065,9 @@
       </w:r>
       <w:r>
         <w:br/>
+      </w:r>
+      <w:r>
+        <w:lastRenderedPageBreak/>
         <w:t>Press Edit -&gt; Paste</w:t>
       </w:r>
       <w:r>
@@ -2057,11 +2083,11 @@
       <w:pPr>
         <w:pStyle w:val="Heading3"/>
       </w:pPr>
-      <w:bookmarkStart w:id="8" w:name="_Toc340325590"/>
+      <w:bookmarkStart w:id="9" w:name="_Toc340325590"/>
       <w:r>
         <w:t>Adding Your Image and Audio Files</w:t>
       </w:r>
-      <w:bookmarkEnd w:id="8"/>
+      <w:bookmarkEnd w:id="9"/>
     </w:p>
     <w:p>
       <w:r>
@@ -2091,7 +2117,6 @@
     </w:p>
     <w:p>
       <w:r>
-        <w:lastRenderedPageBreak/>
         <w:t xml:space="preserve">Outside of Eclipse, right click on the file you want import. Select copy. Back in Eclipse, right click on raw. Select paste. The file is now installed in your APK. When you open the file in your program, it will be read directly from </w:t>
       </w:r>
       <w:proofErr w:type="spellStart"/>
@@ -2107,11 +2132,11 @@
       <w:pPr>
         <w:pStyle w:val="Heading2"/>
       </w:pPr>
-      <w:bookmarkStart w:id="9" w:name="_Toc340325592"/>
+      <w:bookmarkStart w:id="10" w:name="_Toc340325592"/>
       <w:r>
         <w:t>Application ICONs</w:t>
       </w:r>
-      <w:bookmarkEnd w:id="9"/>
+      <w:bookmarkEnd w:id="10"/>
     </w:p>
     <w:p>
       <w:pPr>
@@ -2282,8 +2307,9 @@
       <w:pPr>
         <w:pStyle w:val="Heading2"/>
       </w:pPr>
-      <w:bookmarkStart w:id="10" w:name="_Toc340325594"/>
-      <w:r>
+      <w:bookmarkStart w:id="11" w:name="_Toc340325594"/>
+      <w:r>
+        <w:lastRenderedPageBreak/>
         <w:t xml:space="preserve">Setting </w:t>
       </w:r>
       <w:proofErr w:type="gramStart"/>
@@ -2294,7 +2320,7 @@
       <w:r>
         <w:t xml:space="preserve"> Version Number and Version Name</w:t>
       </w:r>
-      <w:bookmarkEnd w:id="10"/>
+      <w:bookmarkEnd w:id="11"/>
     </w:p>
     <w:p>
       <w:pPr>
@@ -2321,7 +2347,6 @@
         <w:rPr>
           <w:noProof/>
         </w:rPr>
-        <w:lastRenderedPageBreak/>
         <w:drawing>
           <wp:inline distT="0" distB="0" distL="0" distR="0" wp14:anchorId="776B0969" wp14:editId="6054F3EF">
             <wp:extent cx="4649598" cy="1761482"/>
@@ -2416,11 +2441,11 @@
       <w:pPr>
         <w:pStyle w:val="Heading2"/>
       </w:pPr>
-      <w:bookmarkStart w:id="11" w:name="_Toc340325595"/>
+      <w:bookmarkStart w:id="12" w:name="_Toc340325595"/>
       <w:r>
         <w:t>Permissions</w:t>
       </w:r>
-      <w:bookmarkEnd w:id="11"/>
+      <w:bookmarkEnd w:id="12"/>
     </w:p>
     <w:p>
       <w:r>
@@ -2669,6 +2694,7 @@
     </w:p>
     <w:p>
       <w:r>
+        <w:lastRenderedPageBreak/>
         <w:t>Be sure to test your APK after doing changing permission.</w:t>
       </w:r>
     </w:p>
@@ -2676,11 +2702,11 @@
       <w:pPr>
         <w:pStyle w:val="Heading2"/>
       </w:pPr>
-      <w:bookmarkStart w:id="12" w:name="_Toc340325596"/>
+      <w:bookmarkStart w:id="13" w:name="_Toc340325596"/>
       <w:r>
         <w:t>Launch at device boot</w:t>
       </w:r>
-      <w:bookmarkEnd w:id="12"/>
+      <w:bookmarkEnd w:id="13"/>
     </w:p>
     <w:p>
       <w:r>
@@ -2702,7 +2728,6 @@
         <w:ind w:firstLine="720"/>
       </w:pPr>
       <w:r>
-        <w:lastRenderedPageBreak/>
         <w:t xml:space="preserve">&lt;receiver </w:t>
       </w:r>
       <w:proofErr w:type="spellStart"/>
@@ -2792,11 +2817,11 @@
       <w:pPr>
         <w:pStyle w:val="Heading2"/>
       </w:pPr>
-      <w:bookmarkStart w:id="13" w:name="_Toc340325599"/>
+      <w:bookmarkStart w:id="14" w:name="_Toc340325599"/>
       <w:r>
         <w:t>Finished</w:t>
       </w:r>
-      <w:bookmarkEnd w:id="13"/>
+      <w:bookmarkEnd w:id="14"/>
     </w:p>
     <w:p>
       <w:r>
@@ -2814,8 +2839,6 @@
         <w:br/>
         <w:t xml:space="preserve">    </w:t>
       </w:r>
-      <w:bookmarkStart w:id="14" w:name="_GoBack"/>
-      <w:bookmarkEnd w:id="14"/>
     </w:p>
     <w:sectPr>
       <w:pgSz w:w="12240" w:h="15840"/>

</xml_diff>

<commit_message>
Added a section for setting preferences.
</commit_message>
<xml_diff>
--- a/Appendix D.docx
+++ b/Appendix D.docx
@@ -1483,8 +1483,6 @@
       <w:r>
         <w:t>” will be loaded into the /databases/ directory.</w:t>
       </w:r>
-      <w:bookmarkStart w:id="7" w:name="_GoBack"/>
-      <w:bookmarkEnd w:id="7"/>
     </w:p>
     <w:p>
       <w:pPr>
@@ -1932,7 +1930,7 @@
       <w:pPr>
         <w:pStyle w:val="Heading2"/>
       </w:pPr>
-      <w:bookmarkStart w:id="8" w:name="_Toc340325586"/>
+      <w:bookmarkStart w:id="7" w:name="_Toc340325586"/>
       <w:r>
         <w:t xml:space="preserve">Installing A BASIC! Program </w:t>
       </w:r>
@@ -1944,7 +1942,7 @@
       <w:r>
         <w:t xml:space="preserve"> the Application</w:t>
       </w:r>
-      <w:bookmarkEnd w:id="8"/>
+      <w:bookmarkEnd w:id="7"/>
     </w:p>
     <w:p>
       <w:pPr>
@@ -2083,60 +2081,60 @@
       <w:pPr>
         <w:pStyle w:val="Heading3"/>
       </w:pPr>
-      <w:bookmarkStart w:id="9" w:name="_Toc340325590"/>
+      <w:bookmarkStart w:id="8" w:name="_Toc340325590"/>
       <w:r>
         <w:t>Adding Your Image and Audio Files</w:t>
       </w:r>
+      <w:bookmarkEnd w:id="8"/>
+    </w:p>
+    <w:p>
+      <w:r>
+        <w:t xml:space="preserve">Looking into the Package Explorer under </w:t>
+      </w:r>
+      <w:proofErr w:type="spellStart"/>
+      <w:r>
+        <w:t>res.raw</w:t>
+      </w:r>
+      <w:proofErr w:type="spellEnd"/>
+      <w:r>
+        <w:t xml:space="preserve"> you will see a lot of files. The only one of these files that you will need in your APK is f99_my_app which we changed above.  To delete the files, use shift-click to select the two blocks of files around f99_my_program and press the delete key for each block. If you have done this correctly, you will have only f99_my_program left in </w:t>
+      </w:r>
+      <w:proofErr w:type="spellStart"/>
+      <w:r>
+        <w:t>res.raw</w:t>
+      </w:r>
+      <w:proofErr w:type="spellEnd"/>
+      <w:r>
+        <w:t>.</w:t>
+      </w:r>
+    </w:p>
+    <w:p>
+      <w:r>
+        <w:t>You can now proceed to add your application specific image, audio or other files.</w:t>
+      </w:r>
+    </w:p>
+    <w:p>
+      <w:r>
+        <w:t xml:space="preserve">Outside of Eclipse, right click on the file you want import. Select copy. Back in Eclipse, right click on raw. Select paste. The file is now installed in your APK. When you open the file in your program, it will be read directly from </w:t>
+      </w:r>
+      <w:proofErr w:type="spellStart"/>
+      <w:r>
+        <w:t>res.raw</w:t>
+      </w:r>
+      <w:proofErr w:type="spellEnd"/>
+      <w:r>
+        <w:t xml:space="preserve">. </w:t>
+      </w:r>
+    </w:p>
+    <w:p>
+      <w:pPr>
+        <w:pStyle w:val="Heading2"/>
+      </w:pPr>
+      <w:bookmarkStart w:id="9" w:name="_Toc340325592"/>
+      <w:r>
+        <w:t>Application ICONs</w:t>
+      </w:r>
       <w:bookmarkEnd w:id="9"/>
-    </w:p>
-    <w:p>
-      <w:r>
-        <w:t xml:space="preserve">Looking into the Package Explorer under </w:t>
-      </w:r>
-      <w:proofErr w:type="spellStart"/>
-      <w:r>
-        <w:t>res.raw</w:t>
-      </w:r>
-      <w:proofErr w:type="spellEnd"/>
-      <w:r>
-        <w:t xml:space="preserve"> you will see a lot of files. The only one of these files that you will need in your APK is f99_my_app which we changed above.  To delete the files, use shift-click to select the two blocks of files around f99_my_program and press the delete key for each block. If you have done this correctly, you will have only f99_my_program left in </w:t>
-      </w:r>
-      <w:proofErr w:type="spellStart"/>
-      <w:r>
-        <w:t>res.raw</w:t>
-      </w:r>
-      <w:proofErr w:type="spellEnd"/>
-      <w:r>
-        <w:t>.</w:t>
-      </w:r>
-    </w:p>
-    <w:p>
-      <w:r>
-        <w:t>You can now proceed to add your application specific image, audio or other files.</w:t>
-      </w:r>
-    </w:p>
-    <w:p>
-      <w:r>
-        <w:t xml:space="preserve">Outside of Eclipse, right click on the file you want import. Select copy. Back in Eclipse, right click on raw. Select paste. The file is now installed in your APK. When you open the file in your program, it will be read directly from </w:t>
-      </w:r>
-      <w:proofErr w:type="spellStart"/>
-      <w:r>
-        <w:t>res.raw</w:t>
-      </w:r>
-      <w:proofErr w:type="spellEnd"/>
-      <w:r>
-        <w:t xml:space="preserve">. </w:t>
-      </w:r>
-    </w:p>
-    <w:p>
-      <w:pPr>
-        <w:pStyle w:val="Heading2"/>
-      </w:pPr>
-      <w:bookmarkStart w:id="10" w:name="_Toc340325592"/>
-      <w:r>
-        <w:t>Application ICONs</w:t>
-      </w:r>
-      <w:bookmarkEnd w:id="10"/>
     </w:p>
     <w:p>
       <w:pPr>
@@ -2307,7 +2305,7 @@
       <w:pPr>
         <w:pStyle w:val="Heading2"/>
       </w:pPr>
-      <w:bookmarkStart w:id="11" w:name="_Toc340325594"/>
+      <w:bookmarkStart w:id="10" w:name="_Toc340325594"/>
       <w:r>
         <w:lastRenderedPageBreak/>
         <w:t xml:space="preserve">Setting </w:t>
@@ -2320,7 +2318,7 @@
       <w:r>
         <w:t xml:space="preserve"> Version Number and Version Name</w:t>
       </w:r>
-      <w:bookmarkEnd w:id="11"/>
+      <w:bookmarkEnd w:id="10"/>
     </w:p>
     <w:p>
       <w:pPr>
@@ -2441,11 +2439,11 @@
       <w:pPr>
         <w:pStyle w:val="Heading2"/>
       </w:pPr>
-      <w:bookmarkStart w:id="12" w:name="_Toc340325595"/>
+      <w:bookmarkStart w:id="11" w:name="_Toc340325595"/>
       <w:r>
         <w:t>Permissions</w:t>
       </w:r>
-      <w:bookmarkEnd w:id="12"/>
+      <w:bookmarkEnd w:id="11"/>
     </w:p>
     <w:p>
       <w:r>
@@ -2702,8 +2700,289 @@
       <w:pPr>
         <w:pStyle w:val="Heading2"/>
       </w:pPr>
+      <w:r>
+        <w:t>Preferences</w:t>
+      </w:r>
+    </w:p>
+    <w:p>
+      <w:r>
+        <w:t xml:space="preserve">There are certain preferences such as screen colors and font sizes that you have set for your application. The preferences that you will get with an APK will be BASIC! </w:t>
+      </w:r>
+      <w:proofErr w:type="gramStart"/>
+      <w:r>
+        <w:t>default</w:t>
+      </w:r>
+      <w:proofErr w:type="gramEnd"/>
+      <w:r>
+        <w:t xml:space="preserve"> preferences. You can change the default preferences if you wish.</w:t>
+      </w:r>
+    </w:p>
+    <w:p>
+      <w:r>
+        <w:t xml:space="preserve">Some preferences simple check boxes. Other preferences are multiple choice lists. </w:t>
+      </w:r>
+      <w:proofErr w:type="gramStart"/>
+      <w:r>
+        <w:t>The one check box preference whose default value that you might wish to change is the Console Lines preference.</w:t>
+      </w:r>
+      <w:proofErr w:type="gramEnd"/>
+      <w:r>
+        <w:t xml:space="preserve"> To change the default from lined console to unlined console:</w:t>
+      </w:r>
+    </w:p>
+    <w:p>
+      <w:r>
+        <w:rPr>
+          <w:noProof/>
+        </w:rPr>
+        <w:drawing>
+          <wp:inline distT="0" distB="0" distL="0" distR="0">
+            <wp:extent cx="5943600" cy="2882900"/>
+            <wp:effectExtent l="0" t="0" r="0" b="0"/>
+            <wp:docPr id="1" name="Picture 1"/>
+            <wp:cNvGraphicFramePr>
+              <a:graphicFrameLocks xmlns:a="http://schemas.openxmlformats.org/drawingml/2006/main" noChangeAspect="1"/>
+            </wp:cNvGraphicFramePr>
+            <a:graphic xmlns:a="http://schemas.openxmlformats.org/drawingml/2006/main">
+              <a:graphicData uri="http://schemas.openxmlformats.org/drawingml/2006/picture">
+                <pic:pic xmlns:pic="http://schemas.openxmlformats.org/drawingml/2006/picture">
+                  <pic:nvPicPr>
+                    <pic:cNvPr id="0" name="lined_console.jpg"/>
+                    <pic:cNvPicPr/>
+                  </pic:nvPicPr>
+                  <pic:blipFill>
+                    <a:blip r:embed="rId22">
+                      <a:extLst>
+                        <a:ext uri="{28A0092B-C50C-407E-A947-70E740481C1C}">
+                          <a14:useLocalDpi xmlns:a14="http://schemas.microsoft.com/office/drawing/2010/main" val="0"/>
+                        </a:ext>
+                      </a:extLst>
+                    </a:blip>
+                    <a:stretch>
+                      <a:fillRect/>
+                    </a:stretch>
+                  </pic:blipFill>
+                  <pic:spPr>
+                    <a:xfrm>
+                      <a:off x="0" y="0"/>
+                      <a:ext cx="5943600" cy="2882900"/>
+                    </a:xfrm>
+                    <a:prstGeom prst="rect">
+                      <a:avLst/>
+                    </a:prstGeom>
+                  </pic:spPr>
+                </pic:pic>
+              </a:graphicData>
+            </a:graphic>
+          </wp:inline>
+        </w:drawing>
+      </w:r>
+    </w:p>
+    <w:p>
+      <w:r>
+        <w:t>Open the res.xml hierarchy and double click on settings.xml. In the opened file scroll down to the indicated line and change the “true” to “false” Save the changes.</w:t>
+      </w:r>
+    </w:p>
+    <w:p>
+      <w:r>
+        <w:t xml:space="preserve">To change the multiple choice preferences, open the </w:t>
+      </w:r>
+      <w:proofErr w:type="spellStart"/>
+      <w:r>
+        <w:t>res.values</w:t>
+      </w:r>
+      <w:proofErr w:type="spellEnd"/>
+      <w:r>
+        <w:t xml:space="preserve"> </w:t>
+      </w:r>
+      <w:proofErr w:type="spellStart"/>
+      <w:r>
+        <w:t>hieracrchy</w:t>
+      </w:r>
+      <w:proofErr w:type="spellEnd"/>
+      <w:r>
+        <w:t xml:space="preserve"> and double click on arrays.xml.</w:t>
+      </w:r>
+      <w:r>
+        <w:t xml:space="preserve"> Each preference has two blocks. The top block is the words that will be seen Android screen. The second block is the internal names that correspond to the displayed words.</w:t>
+      </w:r>
+    </w:p>
+    <w:p>
+      <w:r>
+        <w:t>In the image below:</w:t>
+      </w:r>
+    </w:p>
+    <w:p>
+      <w:r>
+        <w:rPr>
+          <w:noProof/>
+        </w:rPr>
+        <w:lastRenderedPageBreak/>
+        <w:drawing>
+          <wp:inline distT="0" distB="0" distL="0" distR="0">
+            <wp:extent cx="5943600" cy="2806065"/>
+            <wp:effectExtent l="0" t="0" r="0" b="0"/>
+            <wp:docPr id="3" name="Picture 3"/>
+            <wp:cNvGraphicFramePr>
+              <a:graphicFrameLocks xmlns:a="http://schemas.openxmlformats.org/drawingml/2006/main" noChangeAspect="1"/>
+            </wp:cNvGraphicFramePr>
+            <a:graphic xmlns:a="http://schemas.openxmlformats.org/drawingml/2006/main">
+              <a:graphicData uri="http://schemas.openxmlformats.org/drawingml/2006/picture">
+                <pic:pic xmlns:pic="http://schemas.openxmlformats.org/drawingml/2006/picture">
+                  <pic:nvPicPr>
+                    <pic:cNvPr id="0" name="prefarrays.jpg"/>
+                    <pic:cNvPicPr/>
+                  </pic:nvPicPr>
+                  <pic:blipFill>
+                    <a:blip r:embed="rId23">
+                      <a:extLst>
+                        <a:ext uri="{28A0092B-C50C-407E-A947-70E740481C1C}">
+                          <a14:useLocalDpi xmlns:a14="http://schemas.microsoft.com/office/drawing/2010/main" val="0"/>
+                        </a:ext>
+                      </a:extLst>
+                    </a:blip>
+                    <a:stretch>
+                      <a:fillRect/>
+                    </a:stretch>
+                  </pic:blipFill>
+                  <pic:spPr>
+                    <a:xfrm>
+                      <a:off x="0" y="0"/>
+                      <a:ext cx="5943600" cy="2806065"/>
+                    </a:xfrm>
+                    <a:prstGeom prst="rect">
+                      <a:avLst/>
+                    </a:prstGeom>
+                  </pic:spPr>
+                </pic:pic>
+              </a:graphicData>
+            </a:graphic>
+          </wp:inline>
+        </w:drawing>
+      </w:r>
+      <w:r>
+        <w:br/>
+      </w:r>
+    </w:p>
+    <w:p>
+      <w:r>
+        <w:t xml:space="preserve">The section marked is the names and values for </w:t>
+      </w:r>
+      <w:r>
+        <w:t>the Screen Orientation preference</w:t>
+      </w:r>
+      <w:r>
+        <w:t>. The top block is the display</w:t>
+      </w:r>
+      <w:r>
+        <w:t xml:space="preserve"> names. The bottom block is the internal values that correspond to the display name. For example the internal value of “Fixed Reverse Landscape” is 2.</w:t>
+      </w:r>
+    </w:p>
+    <w:p>
+      <w:r>
+        <w:t>To set a default value of Screen Orientation, we need to go back to settings.xml.</w:t>
+      </w:r>
+      <w:r>
+        <w:br/>
+      </w:r>
+      <w:r>
+        <w:br/>
+      </w:r>
+      <w:r>
+        <w:rPr>
+          <w:noProof/>
+        </w:rPr>
+        <w:drawing>
+          <wp:inline distT="0" distB="0" distL="0" distR="0">
+            <wp:extent cx="5943600" cy="1682115"/>
+            <wp:effectExtent l="0" t="0" r="0" b="0"/>
+            <wp:docPr id="4" name="Picture 4"/>
+            <wp:cNvGraphicFramePr>
+              <a:graphicFrameLocks xmlns:a="http://schemas.openxmlformats.org/drawingml/2006/main" noChangeAspect="1"/>
+            </wp:cNvGraphicFramePr>
+            <a:graphic xmlns:a="http://schemas.openxmlformats.org/drawingml/2006/main">
+              <a:graphicData uri="http://schemas.openxmlformats.org/drawingml/2006/picture">
+                <pic:pic xmlns:pic="http://schemas.openxmlformats.org/drawingml/2006/picture">
+                  <pic:nvPicPr>
+                    <pic:cNvPr id="0" name="soprefs.jpg"/>
+                    <pic:cNvPicPr/>
+                  </pic:nvPicPr>
+                  <pic:blipFill>
+                    <a:blip r:embed="rId24">
+                      <a:extLst>
+                        <a:ext uri="{28A0092B-C50C-407E-A947-70E740481C1C}">
+                          <a14:useLocalDpi xmlns:a14="http://schemas.microsoft.com/office/drawing/2010/main" val="0"/>
+                        </a:ext>
+                      </a:extLst>
+                    </a:blip>
+                    <a:stretch>
+                      <a:fillRect/>
+                    </a:stretch>
+                  </pic:blipFill>
+                  <pic:spPr>
+                    <a:xfrm>
+                      <a:off x="0" y="0"/>
+                      <a:ext cx="5943600" cy="1682115"/>
+                    </a:xfrm>
+                    <a:prstGeom prst="rect">
+                      <a:avLst/>
+                    </a:prstGeom>
+                  </pic:spPr>
+                </pic:pic>
+              </a:graphicData>
+            </a:graphic>
+          </wp:inline>
+        </w:drawing>
+      </w:r>
+    </w:p>
+    <w:p>
+      <w:r>
+        <w:t>Find the block with the “</w:t>
+      </w:r>
+      <w:proofErr w:type="spellStart"/>
+      <w:r>
+        <w:t>android</w:t>
+      </w:r>
+      <w:proofErr w:type="gramStart"/>
+      <w:r>
+        <w:t>:title</w:t>
+      </w:r>
+      <w:proofErr w:type="spellEnd"/>
+      <w:proofErr w:type="gramEnd"/>
+      <w:r>
+        <w:t xml:space="preserve">” that is preference name that you see on the Android screen. </w:t>
+      </w:r>
+      <w:r>
+        <w:t xml:space="preserve"> The default value is in the “</w:t>
+      </w:r>
+      <w:proofErr w:type="spellStart"/>
+      <w:r>
+        <w:t>android.defaultValue</w:t>
+      </w:r>
+      <w:proofErr w:type="spellEnd"/>
+      <w:r>
+        <w:t xml:space="preserve"> =” line. Here we see the default value for the screen orientation is “0” Looking at the Array.xml file we can see the 0 is the internal name for “Variable By Sensors” To change the default value “Fixed Reverse Landscape” change the 0 to 2.</w:t>
+      </w:r>
+    </w:p>
+    <w:p>
+      <w:r>
+        <w:t>The other list preferences follow the same logic.</w:t>
+      </w:r>
+    </w:p>
+    <w:p>
+      <w:r>
+        <w:t>Note: Be sure to test your application with your chosen preferences before burning them into the APK here.</w:t>
+      </w:r>
+      <w:bookmarkStart w:id="12" w:name="_GoBack"/>
+      <w:bookmarkEnd w:id="12"/>
+    </w:p>
+    <w:p>
+      <w:pPr>
+        <w:pStyle w:val="Heading2"/>
+      </w:pPr>
       <w:bookmarkStart w:id="13" w:name="_Toc340325596"/>
       <w:r>
+        <w:lastRenderedPageBreak/>
         <w:t>Launch at device boot</w:t>
       </w:r>
       <w:bookmarkEnd w:id="13"/>

</xml_diff>